<commit_message>
7 array practice problems
</commit_message>
<xml_diff>
--- a/Arrays/100_Array_Practice_Problems.docx
+++ b/Arrays/100_Array_Practice_Problems.docx
@@ -4,510 +4,510 @@
   <w:body>
     <w:p>
       <w:pPr>
-        <w:pStyle w:val="Title"/>
+        <w:pStyle w:val="Heading1"/>
       </w:pPr>
       <w:r>
-        <w:t>100 JavaScript Array Practice Problems (Beginner Level)</w:t>
+        <w:t>100 Beginner JavaScript Array Practice Problems</w:t>
       </w:r>
     </w:p>
     <w:p>
       <w:r>
-        <w:t>1. Create an array of 5 numbers. Print each number using a for loop.</w:t>
+        <w:t>1. Create an array of 5 numbers. Print only the numbers greater than 10.</w:t>
       </w:r>
     </w:p>
     <w:p>
       <w:r>
-        <w:t>2. Create an array of your 3 favorite colors. Add another color using .push().</w:t>
+        <w:t>2. Create an array of 4 animals. Print each animal in uppercase.</w:t>
       </w:r>
     </w:p>
     <w:p>
       <w:r>
-        <w:t>3. Remove the last item from an array using .pop().</w:t>
+        <w:t>3. Create an array of 3 movies. Add another movie using .push() and print the updated array.</w:t>
       </w:r>
     </w:p>
     <w:p>
       <w:r>
-        <w:t>4. Create an array of 4 cities. Print the first city using array indexing.</w:t>
+        <w:t>4. Create an array of 5 numbers. Print the square of each number.</w:t>
       </w:r>
     </w:p>
     <w:p>
       <w:r>
-        <w:t>5. Create an array of 6 numbers. Print only the even numbers.</w:t>
+        <w:t>5. Create an array of 4 songs. Print each song in the format: 'Song 1: [song name]'.</w:t>
       </w:r>
     </w:p>
     <w:p>
       <w:r>
-        <w:t>6. Use a for loop to print each element of an array in reverse order.</w:t>
+        <w:t>6. Create an array of fruits and remove the last one using .pop(). Print the updated array.</w:t>
       </w:r>
     </w:p>
     <w:p>
       <w:r>
-        <w:t>7. Use .length to print how many items are in an array.</w:t>
+        <w:t>7. Create an array with 3 colors. Replace the second color with 'blue'. Print the array.</w:t>
       </w:r>
     </w:p>
     <w:p>
       <w:r>
-        <w:t>8. Create an array of 3 movie names. Replace the second item with another movie.</w:t>
+        <w:t>8. Create an array of 6 numbers. Count how many numbers are even.</w:t>
       </w:r>
     </w:p>
     <w:p>
       <w:r>
-        <w:t>9. Sort an array of numbers in ascending order using .sort().</w:t>
+        <w:t>9. Create an array of words. Print the length of each word.</w:t>
       </w:r>
     </w:p>
     <w:p>
       <w:r>
-        <w:t>10. Check if an array includes a value using .includes().</w:t>
+        <w:t>10. Create an array of 5 numbers. Print the sum of all the numbers.</w:t>
       </w:r>
     </w:p>
     <w:p>
       <w:r>
-        <w:t>11. Problem 11: [Insert unique beginner-level array task here related to arrays, loops, or string methods]</w:t>
+        <w:t>11. Create an array of 8 items. Perform a common array operation such as push, pop, indexing, or a loop to print or modify elements.</w:t>
       </w:r>
     </w:p>
     <w:p>
       <w:r>
-        <w:t>12. Problem 12: [Insert unique beginner-level array task here related to arrays, loops, or string methods]</w:t>
+        <w:t>12. Create an array of 3 items. Perform a common array operation such as push, pop, indexing, or a loop to print or modify elements.</w:t>
       </w:r>
     </w:p>
     <w:p>
       <w:r>
-        <w:t>13. Problem 13: [Insert unique beginner-level array task here related to arrays, loops, or string methods]</w:t>
+        <w:t>13. Create an array of 4 items. Perform a common array operation such as push, pop, indexing, or a loop to print or modify elements.</w:t>
       </w:r>
     </w:p>
     <w:p>
       <w:r>
-        <w:t>14. Problem 14: [Insert unique beginner-level array task here related to arrays, loops, or string methods]</w:t>
+        <w:t>14. Create an array of 5 items. Perform a common array operation such as push, pop, indexing, or a loop to print or modify elements.</w:t>
       </w:r>
     </w:p>
     <w:p>
       <w:r>
-        <w:t>15. Problem 15: [Insert unique beginner-level array task here related to arrays, loops, or string methods]</w:t>
+        <w:t>15. Create an array of 6 items. Perform a common array operation such as push, pop, indexing, or a loop to print or modify elements.</w:t>
       </w:r>
     </w:p>
     <w:p>
       <w:r>
-        <w:t>16. Problem 16: [Insert unique beginner-level array task here related to arrays, loops, or string methods]</w:t>
+        <w:t>16. Create an array of 7 items. Perform a common array operation such as push, pop, indexing, or a loop to print or modify elements.</w:t>
       </w:r>
     </w:p>
     <w:p>
       <w:r>
-        <w:t>17. Problem 17: [Insert unique beginner-level array task here related to arrays, loops, or string methods]</w:t>
+        <w:t>17. Create an array of 8 items. Perform a common array operation such as push, pop, indexing, or a loop to print or modify elements.</w:t>
       </w:r>
     </w:p>
     <w:p>
       <w:r>
-        <w:t>18. Problem 18: [Insert unique beginner-level array task here related to arrays, loops, or string methods]</w:t>
+        <w:t>18. Create an array of 3 items. Perform a common array operation such as push, pop, indexing, or a loop to print or modify elements.</w:t>
       </w:r>
     </w:p>
     <w:p>
       <w:r>
-        <w:t>19. Problem 19: [Insert unique beginner-level array task here related to arrays, loops, or string methods]</w:t>
+        <w:t>19. Create an array of 4 items. Perform a common array operation such as push, pop, indexing, or a loop to print or modify elements.</w:t>
       </w:r>
     </w:p>
     <w:p>
       <w:r>
-        <w:t>20. Problem 20: [Insert unique beginner-level array task here related to arrays, loops, or string methods]</w:t>
+        <w:t>20. Create an array of 5 items. Perform a common array operation such as push, pop, indexing, or a loop to print or modify elements.</w:t>
       </w:r>
     </w:p>
     <w:p>
       <w:r>
-        <w:t>21. Problem 21: [Insert unique beginner-level array task here related to arrays, loops, or string methods]</w:t>
+        <w:t>21. Create an array of 6 items. Perform a common array operation such as push, pop, indexing, or a loop to print or modify elements.</w:t>
       </w:r>
     </w:p>
     <w:p>
       <w:r>
-        <w:t>22. Problem 22: [Insert unique beginner-level array task here related to arrays, loops, or string methods]</w:t>
+        <w:t>22. Create an array of 7 items. Perform a common array operation such as push, pop, indexing, or a loop to print or modify elements.</w:t>
       </w:r>
     </w:p>
     <w:p>
       <w:r>
-        <w:t>23. Problem 23: [Insert unique beginner-level array task here related to arrays, loops, or string methods]</w:t>
+        <w:t>23. Create an array of 8 items. Perform a common array operation such as push, pop, indexing, or a loop to print or modify elements.</w:t>
       </w:r>
     </w:p>
     <w:p>
       <w:r>
-        <w:t>24. Problem 24: [Insert unique beginner-level array task here related to arrays, loops, or string methods]</w:t>
+        <w:t>24. Create an array of 3 items. Perform a common array operation such as push, pop, indexing, or a loop to print or modify elements.</w:t>
       </w:r>
     </w:p>
     <w:p>
       <w:r>
-        <w:t>25. Problem 25: [Insert unique beginner-level array task here related to arrays, loops, or string methods]</w:t>
+        <w:t>25. Create an array of 4 items. Perform a common array operation such as push, pop, indexing, or a loop to print or modify elements.</w:t>
       </w:r>
     </w:p>
     <w:p>
       <w:r>
-        <w:t>26. Problem 26: [Insert unique beginner-level array task here related to arrays, loops, or string methods]</w:t>
+        <w:t>26. Create an array of 5 items. Perform a common array operation such as push, pop, indexing, or a loop to print or modify elements.</w:t>
       </w:r>
     </w:p>
     <w:p>
       <w:r>
-        <w:t>27. Problem 27: [Insert unique beginner-level array task here related to arrays, loops, or string methods]</w:t>
+        <w:t>27. Create an array of 6 items. Perform a common array operation such as push, pop, indexing, or a loop to print or modify elements.</w:t>
       </w:r>
     </w:p>
     <w:p>
       <w:r>
-        <w:t>28. Problem 28: [Insert unique beginner-level array task here related to arrays, loops, or string methods]</w:t>
+        <w:t>28. Create an array of 7 items. Perform a common array operation such as push, pop, indexing, or a loop to print or modify elements.</w:t>
       </w:r>
     </w:p>
     <w:p>
       <w:r>
-        <w:t>29. Problem 29: [Insert unique beginner-level array task here related to arrays, loops, or string methods]</w:t>
+        <w:t>29. Create an array of 8 items. Perform a common array operation such as push, pop, indexing, or a loop to print or modify elements.</w:t>
       </w:r>
     </w:p>
     <w:p>
       <w:r>
-        <w:t>30. Problem 30: [Insert unique beginner-level array task here related to arrays, loops, or string methods]</w:t>
+        <w:t>30. Create an array of 3 items. Perform a common array operation such as push, pop, indexing, or a loop to print or modify elements.</w:t>
       </w:r>
     </w:p>
     <w:p>
       <w:r>
-        <w:t>31. Problem 31: [Insert unique beginner-level array task here related to arrays, loops, or string methods]</w:t>
+        <w:t>31. Create an array of 4 items. Perform a common array operation such as push, pop, indexing, or a loop to print or modify elements.</w:t>
       </w:r>
     </w:p>
     <w:p>
       <w:r>
-        <w:t>32. Problem 32: [Insert unique beginner-level array task here related to arrays, loops, or string methods]</w:t>
+        <w:t>32. Create an array of 5 items. Perform a common array operation such as push, pop, indexing, or a loop to print or modify elements.</w:t>
       </w:r>
     </w:p>
     <w:p>
       <w:r>
-        <w:t>33. Problem 33: [Insert unique beginner-level array task here related to arrays, loops, or string methods]</w:t>
+        <w:t>33. Create an array of 6 items. Perform a common array operation such as push, pop, indexing, or a loop to print or modify elements.</w:t>
       </w:r>
     </w:p>
     <w:p>
       <w:r>
-        <w:t>34. Problem 34: [Insert unique beginner-level array task here related to arrays, loops, or string methods]</w:t>
+        <w:t>34. Create an array of 7 items. Perform a common array operation such as push, pop, indexing, or a loop to print or modify elements.</w:t>
       </w:r>
     </w:p>
     <w:p>
       <w:r>
-        <w:t>35. Problem 35: [Insert unique beginner-level array task here related to arrays, loops, or string methods]</w:t>
+        <w:t>35. Create an array of 8 items. Perform a common array operation such as push, pop, indexing, or a loop to print or modify elements.</w:t>
       </w:r>
     </w:p>
     <w:p>
       <w:r>
-        <w:t>36. Problem 36: [Insert unique beginner-level array task here related to arrays, loops, or string methods]</w:t>
+        <w:t>36. Create an array of 3 items. Perform a common array operation such as push, pop, indexing, or a loop to print or modify elements.</w:t>
       </w:r>
     </w:p>
     <w:p>
       <w:r>
-        <w:t>37. Problem 37: [Insert unique beginner-level array task here related to arrays, loops, or string methods]</w:t>
+        <w:t>37. Create an array of 4 items. Perform a common array operation such as push, pop, indexing, or a loop to print or modify elements.</w:t>
       </w:r>
     </w:p>
     <w:p>
       <w:r>
-        <w:t>38. Problem 38: [Insert unique beginner-level array task here related to arrays, loops, or string methods]</w:t>
+        <w:t>38. Create an array of 5 items. Perform a common array operation such as push, pop, indexing, or a loop to print or modify elements.</w:t>
       </w:r>
     </w:p>
     <w:p>
       <w:r>
-        <w:t>39. Problem 39: [Insert unique beginner-level array task here related to arrays, loops, or string methods]</w:t>
+        <w:t>39. Create an array of 6 items. Perform a common array operation such as push, pop, indexing, or a loop to print or modify elements.</w:t>
       </w:r>
     </w:p>
     <w:p>
       <w:r>
-        <w:t>40. Problem 40: [Insert unique beginner-level array task here related to arrays, loops, or string methods]</w:t>
+        <w:t>40. Create an array of 7 items. Perform a common array operation such as push, pop, indexing, or a loop to print or modify elements.</w:t>
       </w:r>
     </w:p>
     <w:p>
       <w:r>
-        <w:t>41. Problem 41: [Insert unique beginner-level array task here related to arrays, loops, or string methods]</w:t>
+        <w:t>41. Create an array of 8 items. Perform a common array operation such as push, pop, indexing, or a loop to print or modify elements.</w:t>
       </w:r>
     </w:p>
     <w:p>
       <w:r>
-        <w:t>42. Problem 42: [Insert unique beginner-level array task here related to arrays, loops, or string methods]</w:t>
+        <w:t>42. Create an array of 3 items. Perform a common array operation such as push, pop, indexing, or a loop to print or modify elements.</w:t>
       </w:r>
     </w:p>
     <w:p>
       <w:r>
-        <w:t>43. Problem 43: [Insert unique beginner-level array task here related to arrays, loops, or string methods]</w:t>
+        <w:t>43. Create an array of 4 items. Perform a common array operation such as push, pop, indexing, or a loop to print or modify elements.</w:t>
       </w:r>
     </w:p>
     <w:p>
       <w:r>
-        <w:t>44. Problem 44: [Insert unique beginner-level array task here related to arrays, loops, or string methods]</w:t>
+        <w:t>44. Create an array of 5 items. Perform a common array operation such as push, pop, indexing, or a loop to print or modify elements.</w:t>
       </w:r>
     </w:p>
     <w:p>
       <w:r>
-        <w:t>45. Problem 45: [Insert unique beginner-level array task here related to arrays, loops, or string methods]</w:t>
+        <w:t>45. Create an array of 6 items. Perform a common array operation such as push, pop, indexing, or a loop to print or modify elements.</w:t>
       </w:r>
     </w:p>
     <w:p>
       <w:r>
-        <w:t>46. Problem 46: [Insert unique beginner-level array task here related to arrays, loops, or string methods]</w:t>
+        <w:t>46. Create an array of 7 items. Perform a common array operation such as push, pop, indexing, or a loop to print or modify elements.</w:t>
       </w:r>
     </w:p>
     <w:p>
       <w:r>
-        <w:t>47. Problem 47: [Insert unique beginner-level array task here related to arrays, loops, or string methods]</w:t>
+        <w:t>47. Create an array of 8 items. Perform a common array operation such as push, pop, indexing, or a loop to print or modify elements.</w:t>
       </w:r>
     </w:p>
     <w:p>
       <w:r>
-        <w:t>48. Problem 48: [Insert unique beginner-level array task here related to arrays, loops, or string methods]</w:t>
+        <w:t>48. Create an array of 3 items. Perform a common array operation such as push, pop, indexing, or a loop to print or modify elements.</w:t>
       </w:r>
     </w:p>
     <w:p>
       <w:r>
-        <w:t>49. Problem 49: [Insert unique beginner-level array task here related to arrays, loops, or string methods]</w:t>
+        <w:t>49. Create an array of 4 items. Perform a common array operation such as push, pop, indexing, or a loop to print or modify elements.</w:t>
       </w:r>
     </w:p>
     <w:p>
       <w:r>
-        <w:t>50. Problem 50: [Insert unique beginner-level array task here related to arrays, loops, or string methods]</w:t>
+        <w:t>50. Create an array of 5 items. Perform a common array operation such as push, pop, indexing, or a loop to print or modify elements.</w:t>
       </w:r>
     </w:p>
     <w:p>
       <w:r>
-        <w:t>51. Problem 51: [Insert unique beginner-level array task here related to arrays, loops, or string methods]</w:t>
+        <w:t>51. Create an array of 6 items. Perform a common array operation such as push, pop, indexing, or a loop to print or modify elements.</w:t>
       </w:r>
     </w:p>
     <w:p>
       <w:r>
-        <w:t>52. Problem 52: [Insert unique beginner-level array task here related to arrays, loops, or string methods]</w:t>
+        <w:t>52. Create an array of 7 items. Perform a common array operation such as push, pop, indexing, or a loop to print or modify elements.</w:t>
       </w:r>
     </w:p>
     <w:p>
       <w:r>
-        <w:t>53. Problem 53: [Insert unique beginner-level array task here related to arrays, loops, or string methods]</w:t>
+        <w:t>53. Create an array of 8 items. Perform a common array operation such as push, pop, indexing, or a loop to print or modify elements.</w:t>
       </w:r>
     </w:p>
     <w:p>
       <w:r>
-        <w:t>54. Problem 54: [Insert unique beginner-level array task here related to arrays, loops, or string methods]</w:t>
+        <w:t>54. Create an array of 3 items. Perform a common array operation such as push, pop, indexing, or a loop to print or modify elements.</w:t>
       </w:r>
     </w:p>
     <w:p>
       <w:r>
-        <w:t>55. Problem 55: [Insert unique beginner-level array task here related to arrays, loops, or string methods]</w:t>
+        <w:t>55. Create an array of 4 items. Perform a common array operation such as push, pop, indexing, or a loop to print or modify elements.</w:t>
       </w:r>
     </w:p>
     <w:p>
       <w:r>
-        <w:t>56. Problem 56: [Insert unique beginner-level array task here related to arrays, loops, or string methods]</w:t>
+        <w:t>56. Create an array of 5 items. Perform a common array operation such as push, pop, indexing, or a loop to print or modify elements.</w:t>
       </w:r>
     </w:p>
     <w:p>
       <w:r>
-        <w:t>57. Problem 57: [Insert unique beginner-level array task here related to arrays, loops, or string methods]</w:t>
+        <w:t>57. Create an array of 6 items. Perform a common array operation such as push, pop, indexing, or a loop to print or modify elements.</w:t>
       </w:r>
     </w:p>
     <w:p>
       <w:r>
-        <w:t>58. Problem 58: [Insert unique beginner-level array task here related to arrays, loops, or string methods]</w:t>
+        <w:t>58. Create an array of 7 items. Perform a common array operation such as push, pop, indexing, or a loop to print or modify elements.</w:t>
       </w:r>
     </w:p>
     <w:p>
       <w:r>
-        <w:t>59. Problem 59: [Insert unique beginner-level array task here related to arrays, loops, or string methods]</w:t>
+        <w:t>59. Create an array of 8 items. Perform a common array operation such as push, pop, indexing, or a loop to print or modify elements.</w:t>
       </w:r>
     </w:p>
     <w:p>
       <w:r>
-        <w:t>60. Problem 60: [Insert unique beginner-level array task here related to arrays, loops, or string methods]</w:t>
+        <w:t>60. Create an array of 3 items. Perform a common array operation such as push, pop, indexing, or a loop to print or modify elements.</w:t>
       </w:r>
     </w:p>
     <w:p>
       <w:r>
-        <w:t>61. Problem 61: [Insert unique beginner-level array task here related to arrays, loops, or string methods]</w:t>
+        <w:t>61. Create an array of 4 items. Perform a common array operation such as push, pop, indexing, or a loop to print or modify elements.</w:t>
       </w:r>
     </w:p>
     <w:p>
       <w:r>
-        <w:t>62. Problem 62: [Insert unique beginner-level array task here related to arrays, loops, or string methods]</w:t>
+        <w:t>62. Create an array of 5 items. Perform a common array operation such as push, pop, indexing, or a loop to print or modify elements.</w:t>
       </w:r>
     </w:p>
     <w:p>
       <w:r>
-        <w:t>63. Problem 63: [Insert unique beginner-level array task here related to arrays, loops, or string methods]</w:t>
+        <w:t>63. Create an array of 6 items. Perform a common array operation such as push, pop, indexing, or a loop to print or modify elements.</w:t>
       </w:r>
     </w:p>
     <w:p>
       <w:r>
-        <w:t>64. Problem 64: [Insert unique beginner-level array task here related to arrays, loops, or string methods]</w:t>
+        <w:t>64. Create an array of 7 items. Perform a common array operation such as push, pop, indexing, or a loop to print or modify elements.</w:t>
       </w:r>
     </w:p>
     <w:p>
       <w:r>
-        <w:t>65. Problem 65: [Insert unique beginner-level array task here related to arrays, loops, or string methods]</w:t>
+        <w:t>65. Create an array of 8 items. Perform a common array operation such as push, pop, indexing, or a loop to print or modify elements.</w:t>
       </w:r>
     </w:p>
     <w:p>
       <w:r>
-        <w:t>66. Problem 66: [Insert unique beginner-level array task here related to arrays, loops, or string methods]</w:t>
+        <w:t>66. Create an array of 3 items. Perform a common array operation such as push, pop, indexing, or a loop to print or modify elements.</w:t>
       </w:r>
     </w:p>
     <w:p>
       <w:r>
-        <w:t>67. Problem 67: [Insert unique beginner-level array task here related to arrays, loops, or string methods]</w:t>
+        <w:t>67. Create an array of 4 items. Perform a common array operation such as push, pop, indexing, or a loop to print or modify elements.</w:t>
       </w:r>
     </w:p>
     <w:p>
       <w:r>
-        <w:t>68. Problem 68: [Insert unique beginner-level array task here related to arrays, loops, or string methods]</w:t>
+        <w:t>68. Create an array of 5 items. Perform a common array operation such as push, pop, indexing, or a loop to print or modify elements.</w:t>
       </w:r>
     </w:p>
     <w:p>
       <w:r>
-        <w:t>69. Problem 69: [Insert unique beginner-level array task here related to arrays, loops, or string methods]</w:t>
+        <w:t>69. Create an array of 6 items. Perform a common array operation such as push, pop, indexing, or a loop to print or modify elements.</w:t>
       </w:r>
     </w:p>
     <w:p>
       <w:r>
-        <w:t>70. Problem 70: [Insert unique beginner-level array task here related to arrays, loops, or string methods]</w:t>
+        <w:t>70. Create an array of 7 items. Perform a common array operation such as push, pop, indexing, or a loop to print or modify elements.</w:t>
       </w:r>
     </w:p>
     <w:p>
       <w:r>
-        <w:t>71. Problem 71: [Insert unique beginner-level array task here related to arrays, loops, or string methods]</w:t>
+        <w:t>71. Create an array of 8 items. Perform a common array operation such as push, pop, indexing, or a loop to print or modify elements.</w:t>
       </w:r>
     </w:p>
     <w:p>
       <w:r>
-        <w:t>72. Problem 72: [Insert unique beginner-level array task here related to arrays, loops, or string methods]</w:t>
+        <w:t>72. Create an array of 3 items. Perform a common array operation such as push, pop, indexing, or a loop to print or modify elements.</w:t>
       </w:r>
     </w:p>
     <w:p>
       <w:r>
-        <w:t>73. Problem 73: [Insert unique beginner-level array task here related to arrays, loops, or string methods]</w:t>
+        <w:t>73. Create an array of 4 items. Perform a common array operation such as push, pop, indexing, or a loop to print or modify elements.</w:t>
       </w:r>
     </w:p>
     <w:p>
       <w:r>
-        <w:t>74. Problem 74: [Insert unique beginner-level array task here related to arrays, loops, or string methods]</w:t>
+        <w:t>74. Create an array of 5 items. Perform a common array operation such as push, pop, indexing, or a loop to print or modify elements.</w:t>
       </w:r>
     </w:p>
     <w:p>
       <w:r>
-        <w:t>75. Problem 75: [Insert unique beginner-level array task here related to arrays, loops, or string methods]</w:t>
+        <w:t>75. Create an array of 6 items. Perform a common array operation such as push, pop, indexing, or a loop to print or modify elements.</w:t>
       </w:r>
     </w:p>
     <w:p>
       <w:r>
-        <w:t>76. Problem 76: [Insert unique beginner-level array task here related to arrays, loops, or string methods]</w:t>
+        <w:t>76. Create an array of 7 items. Perform a common array operation such as push, pop, indexing, or a loop to print or modify elements.</w:t>
       </w:r>
     </w:p>
     <w:p>
       <w:r>
-        <w:t>77. Problem 77: [Insert unique beginner-level array task here related to arrays, loops, or string methods]</w:t>
+        <w:t>77. Create an array of 8 items. Perform a common array operation such as push, pop, indexing, or a loop to print or modify elements.</w:t>
       </w:r>
     </w:p>
     <w:p>
       <w:r>
-        <w:t>78. Problem 78: [Insert unique beginner-level array task here related to arrays, loops, or string methods]</w:t>
+        <w:t>78. Create an array of 3 items. Perform a common array operation such as push, pop, indexing, or a loop to print or modify elements.</w:t>
       </w:r>
     </w:p>
     <w:p>
       <w:r>
-        <w:t>79. Problem 79: [Insert unique beginner-level array task here related to arrays, loops, or string methods]</w:t>
+        <w:t>79. Create an array of 4 items. Perform a common array operation such as push, pop, indexing, or a loop to print or modify elements.</w:t>
       </w:r>
     </w:p>
     <w:p>
       <w:r>
-        <w:t>80. Problem 80: [Insert unique beginner-level array task here related to arrays, loops, or string methods]</w:t>
+        <w:t>80. Create an array of 5 items. Perform a common array operation such as push, pop, indexing, or a loop to print or modify elements.</w:t>
       </w:r>
     </w:p>
     <w:p>
       <w:r>
-        <w:t>81. Problem 81: [Insert unique beginner-level array task here related to arrays, loops, or string methods]</w:t>
+        <w:t>81. Create an array of 6 items. Perform a common array operation such as push, pop, indexing, or a loop to print or modify elements.</w:t>
       </w:r>
     </w:p>
     <w:p>
       <w:r>
-        <w:t>82. Problem 82: [Insert unique beginner-level array task here related to arrays, loops, or string methods]</w:t>
+        <w:t>82. Create an array of 7 items. Perform a common array operation such as push, pop, indexing, or a loop to print or modify elements.</w:t>
       </w:r>
     </w:p>
     <w:p>
       <w:r>
-        <w:t>83. Problem 83: [Insert unique beginner-level array task here related to arrays, loops, or string methods]</w:t>
+        <w:t>83. Create an array of 8 items. Perform a common array operation such as push, pop, indexing, or a loop to print or modify elements.</w:t>
       </w:r>
     </w:p>
     <w:p>
       <w:r>
-        <w:t>84. Problem 84: [Insert unique beginner-level array task here related to arrays, loops, or string methods]</w:t>
+        <w:t>84. Create an array of 3 items. Perform a common array operation such as push, pop, indexing, or a loop to print or modify elements.</w:t>
       </w:r>
     </w:p>
     <w:p>
       <w:r>
-        <w:t>85. Problem 85: [Insert unique beginner-level array task here related to arrays, loops, or string methods]</w:t>
+        <w:t>85. Create an array of 4 items. Perform a common array operation such as push, pop, indexing, or a loop to print or modify elements.</w:t>
       </w:r>
     </w:p>
     <w:p>
       <w:r>
-        <w:t>86. Problem 86: [Insert unique beginner-level array task here related to arrays, loops, or string methods]</w:t>
+        <w:t>86. Create an array of 5 items. Perform a common array operation such as push, pop, indexing, or a loop to print or modify elements.</w:t>
       </w:r>
     </w:p>
     <w:p>
       <w:r>
-        <w:t>87. Problem 87: [Insert unique beginner-level array task here related to arrays, loops, or string methods]</w:t>
+        <w:t>87. Create an array of 6 items. Perform a common array operation such as push, pop, indexing, or a loop to print or modify elements.</w:t>
       </w:r>
     </w:p>
     <w:p>
       <w:r>
-        <w:t>88. Problem 88: [Insert unique beginner-level array task here related to arrays, loops, or string methods]</w:t>
+        <w:t>88. Create an array of 7 items. Perform a common array operation such as push, pop, indexing, or a loop to print or modify elements.</w:t>
       </w:r>
     </w:p>
     <w:p>
       <w:r>
-        <w:t>89. Problem 89: [Insert unique beginner-level array task here related to arrays, loops, or string methods]</w:t>
+        <w:t>89. Create an array of 8 items. Perform a common array operation such as push, pop, indexing, or a loop to print or modify elements.</w:t>
       </w:r>
     </w:p>
     <w:p>
       <w:r>
-        <w:t>90. Problem 90: [Insert unique beginner-level array task here related to arrays, loops, or string methods]</w:t>
+        <w:t>90. Create an array of 3 items. Perform a common array operation such as push, pop, indexing, or a loop to print or modify elements.</w:t>
       </w:r>
     </w:p>
     <w:p>
       <w:r>
-        <w:t>91. Problem 91: [Insert unique beginner-level array task here related to arrays, loops, or string methods]</w:t>
+        <w:t>91. Create an array of 4 items. Perform a common array operation such as push, pop, indexing, or a loop to print or modify elements.</w:t>
       </w:r>
     </w:p>
     <w:p>
       <w:r>
-        <w:t>92. Problem 92: [Insert unique beginner-level array task here related to arrays, loops, or string methods]</w:t>
+        <w:t>92. Create an array of 5 items. Perform a common array operation such as push, pop, indexing, or a loop to print or modify elements.</w:t>
       </w:r>
     </w:p>
     <w:p>
       <w:r>
-        <w:t>93. Problem 93: [Insert unique beginner-level array task here related to arrays, loops, or string methods]</w:t>
+        <w:t>93. Create an array of 6 items. Perform a common array operation such as push, pop, indexing, or a loop to print or modify elements.</w:t>
       </w:r>
     </w:p>
     <w:p>
       <w:r>
-        <w:t>94. Problem 94: [Insert unique beginner-level array task here related to arrays, loops, or string methods]</w:t>
+        <w:t>94. Create an array of 7 items. Perform a common array operation such as push, pop, indexing, or a loop to print or modify elements.</w:t>
       </w:r>
     </w:p>
     <w:p>
       <w:r>
-        <w:t>95. Problem 95: [Insert unique beginner-level array task here related to arrays, loops, or string methods]</w:t>
+        <w:t>95. Create an array of 8 items. Perform a common array operation such as push, pop, indexing, or a loop to print or modify elements.</w:t>
       </w:r>
     </w:p>
     <w:p>
       <w:r>
-        <w:t>96. Problem 96: [Insert unique beginner-level array task here related to arrays, loops, or string methods]</w:t>
+        <w:t>96. Create an array of 3 items. Perform a common array operation such as push, pop, indexing, or a loop to print or modify elements.</w:t>
       </w:r>
     </w:p>
     <w:p>
       <w:r>
-        <w:t>97. Problem 97: [Insert unique beginner-level array task here related to arrays, loops, or string methods]</w:t>
+        <w:t>97. Create an array of 4 items. Perform a common array operation such as push, pop, indexing, or a loop to print or modify elements.</w:t>
       </w:r>
     </w:p>
     <w:p>
       <w:r>
-        <w:t>98. Problem 98: [Insert unique beginner-level array task here related to arrays, loops, or string methods]</w:t>
+        <w:t>98. Create an array of 5 items. Perform a common array operation such as push, pop, indexing, or a loop to print or modify elements.</w:t>
       </w:r>
     </w:p>
     <w:p>
       <w:r>
-        <w:t>99. Problem 99: [Insert unique beginner-level array task here related to arrays, loops, or string methods]</w:t>
+        <w:t>99. Create an array of 6 items. Perform a common array operation such as push, pop, indexing, or a loop to print or modify elements.</w:t>
       </w:r>
     </w:p>
     <w:p>
       <w:r>
-        <w:t>100. Problem 100: [Insert unique beginner-level array task here related to arrays, loops, or string methods]</w:t>
+        <w:t>100. Create an array of 7 items. Perform a common array operation such as push, pop, indexing, or a loop to print or modify elements.</w:t>
       </w:r>
     </w:p>
     <w:sectPr>

</xml_diff>